<commit_message>
With named constants, as per Eck pp178-180.
</commit_message>
<xml_diff>
--- a/Unit 4 Examples/RandomMosaicWalk/COMP268_RandomMosaicWalk_MyProgramProfile.docx
+++ b/Unit 4 Examples/RandomMosaicWalk/COMP268_RandomMosaicWalk_MyProgramProfile.docx
@@ -34,11 +34,9 @@
             <w:r>
               <w:t xml:space="preserve">LEARNING PROFILE FOR </w:t>
             </w:r>
-            <w:proofErr w:type="spellStart"/>
             <w:r>
               <w:t>RandomMosaicWalk</w:t>
             </w:r>
-            <w:proofErr w:type="spellEnd"/>
           </w:p>
         </w:tc>
       </w:tr>
@@ -382,7 +380,7 @@
         <mc:AlternateContent>
           <mc:Choice Requires="wps">
             <w:drawing>
-              <wp:anchor distT="45720" distB="45720" distL="114300" distR="114300" simplePos="0" relativeHeight="251658240" behindDoc="0" locked="0" layoutInCell="1" allowOverlap="1" wp14:anchorId="6E4BE4C3" wp14:editId="7BBFB475">
+              <wp:anchor distT="45720" distB="45720" distL="114300" distR="114300" simplePos="0" relativeHeight="251654144" behindDoc="0" locked="0" layoutInCell="1" allowOverlap="1" wp14:anchorId="6E4BE4C3" wp14:editId="61FF7D4D">
                 <wp:simplePos x="0" y="0"/>
                 <wp:positionH relativeFrom="column">
                   <wp:posOffset>0</wp:posOffset>
@@ -507,7 +505,7 @@
                 <v:stroke joinstyle="miter"/>
                 <v:path gradientshapeok="t" o:connecttype="rect"/>
               </v:shapetype>
-              <v:shape id="Text Box 2" o:spid="_x0000_s1026" type="#_x0000_t202" style="position:absolute;margin-left:0;margin-top:28.3pt;width:198pt;height:171.3pt;z-index:251658240;visibility:visible;mso-wrap-style:square;mso-width-percent:0;mso-height-percent:0;mso-wrap-distance-left:9pt;mso-wrap-distance-top:3.6pt;mso-wrap-distance-right:9pt;mso-wrap-distance-bottom:3.6pt;mso-position-horizontal:absolute;mso-position-horizontal-relative:text;mso-position-vertical:absolute;mso-position-vertical-relative:text;mso-width-percent:0;mso-height-percent:0;mso-width-relative:margin;mso-height-relative:margin;v-text-anchor:middle" o:gfxdata="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">
+              <v:shape id="Text Box 2" o:spid="_x0000_s1026" type="#_x0000_t202" style="position:absolute;margin-left:0;margin-top:28.3pt;width:198pt;height:171.3pt;z-index:251654144;visibility:visible;mso-wrap-style:square;mso-width-percent:0;mso-height-percent:0;mso-wrap-distance-left:9pt;mso-wrap-distance-top:3.6pt;mso-wrap-distance-right:9pt;mso-wrap-distance-bottom:3.6pt;mso-position-horizontal:absolute;mso-position-horizontal-relative:text;mso-position-vertical:absolute;mso-position-vertical-relative:text;mso-width-percent:0;mso-height-percent:0;mso-width-relative:margin;mso-height-relative:margin;v-text-anchor:middle" o:gfxdata="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">
                 <v:textbox>
                   <w:txbxContent>
                     <w:p>
@@ -583,14 +581,243 @@
     </w:p>
     <w:p>
       <w:pPr>
+        <w:pStyle w:val="Heading2"/>
+      </w:pPr>
+      <w:r>
+        <w:t>[Version 1.</w:t>
+      </w:r>
+      <w:r>
+        <w:t>1</w:t>
+      </w:r>
+      <w:r>
+        <w:t>]</w:t>
+      </w:r>
+    </w:p>
+    <w:p>
+      <w:r>
+        <w:rPr>
+          <w:noProof/>
+          <w:lang w:val="en-CA" w:eastAsia="en-CA"/>
+        </w:rPr>
+        <mc:AlternateContent>
+          <mc:Choice Requires="wps">
+            <w:drawing>
+              <wp:anchor distT="45720" distB="45720" distL="114300" distR="114300" simplePos="0" relativeHeight="251667456" behindDoc="0" locked="0" layoutInCell="1" allowOverlap="1" wp14:anchorId="0636B05B" wp14:editId="21880995">
+                <wp:simplePos x="0" y="0"/>
+                <wp:positionH relativeFrom="column">
+                  <wp:posOffset>-280</wp:posOffset>
+                </wp:positionH>
+                <wp:positionV relativeFrom="paragraph">
+                  <wp:posOffset>146685</wp:posOffset>
+                </wp:positionV>
+                <wp:extent cx="2514600" cy="1943100"/>
+                <wp:effectExtent l="0" t="0" r="19050" b="19050"/>
+                <wp:wrapSquare wrapText="bothSides"/>
+                <wp:docPr id="1" name="Text Box 2"/>
+                <wp:cNvGraphicFramePr>
+                  <a:graphicFrameLocks xmlns:a="http://schemas.openxmlformats.org/drawingml/2006/main"/>
+                </wp:cNvGraphicFramePr>
+                <a:graphic xmlns:a="http://schemas.openxmlformats.org/drawingml/2006/main">
+                  <a:graphicData uri="http://schemas.microsoft.com/office/word/2010/wordprocessingShape">
+                    <wps:wsp>
+                      <wps:cNvSpPr txBox="1">
+                        <a:spLocks noChangeArrowheads="1"/>
+                      </wps:cNvSpPr>
+                      <wps:spPr bwMode="auto">
+                        <a:xfrm>
+                          <a:off x="0" y="0"/>
+                          <a:ext cx="2514600" cy="1943100"/>
+                        </a:xfrm>
+                        <a:prstGeom prst="rect">
+                          <a:avLst/>
+                        </a:prstGeom>
+                        <a:solidFill>
+                          <a:srgbClr val="FFFFFF"/>
+                        </a:solidFill>
+                        <a:ln w="9525">
+                          <a:solidFill>
+                            <a:srgbClr val="000000"/>
+                          </a:solidFill>
+                          <a:miter lim="800000"/>
+                          <a:headEnd/>
+                          <a:tailEnd/>
+                        </a:ln>
+                      </wps:spPr>
+                      <wps:txbx>
+                        <w:txbxContent>
+                          <w:p>
+                            <w:pPr>
+                              <w:jc w:val="center"/>
+                            </w:pPr>
+                            <w:r>
+                              <w:rPr>
+                                <w:noProof/>
+                                <w:lang w:val="en-CA" w:eastAsia="en-CA"/>
+                              </w:rPr>
+                              <w:drawing>
+                                <wp:inline distT="0" distB="0" distL="0" distR="0" wp14:anchorId="68C092B9" wp14:editId="7F43078E">
+                                  <wp:extent cx="2322830" cy="1841500"/>
+                                  <wp:effectExtent l="0" t="0" r="1270" b="6350"/>
+                                  <wp:docPr id="4" name="Picture 4" descr="C:\Users\tyblu\AppData\Local\Microsoft\Windows\INetCache\Content.Word\img02version11.png"/>
+                                  <wp:cNvGraphicFramePr>
+                                    <a:graphicFrameLocks xmlns:a="http://schemas.openxmlformats.org/drawingml/2006/main" noChangeAspect="1"/>
+                                  </wp:cNvGraphicFramePr>
+                                  <a:graphic xmlns:a="http://schemas.openxmlformats.org/drawingml/2006/main">
+                                    <a:graphicData uri="http://schemas.openxmlformats.org/drawingml/2006/picture">
+                                      <pic:pic xmlns:pic="http://schemas.openxmlformats.org/drawingml/2006/picture">
+                                        <pic:nvPicPr>
+                                          <pic:cNvPr id="0" name="Picture 1" descr="C:\Users\tyblu\AppData\Local\Microsoft\Windows\INetCache\Content.Word\img02version11.png"/>
+                                          <pic:cNvPicPr>
+                                            <a:picLocks noChangeAspect="1" noChangeArrowheads="1"/>
+                                          </pic:cNvPicPr>
+                                        </pic:nvPicPr>
+                                        <pic:blipFill>
+                                          <a:blip r:embed="rId10">
+                                            <a:extLst>
+                                              <a:ext uri="{28A0092B-C50C-407E-A947-70E740481C1C}">
+                                                <a14:useLocalDpi xmlns:a14="http://schemas.microsoft.com/office/drawing/2010/main" val="0"/>
+                                              </a:ext>
+                                            </a:extLst>
+                                          </a:blip>
+                                          <a:srcRect/>
+                                          <a:stretch>
+                                            <a:fillRect/>
+                                          </a:stretch>
+                                        </pic:blipFill>
+                                        <pic:spPr bwMode="auto">
+                                          <a:xfrm>
+                                            <a:off x="0" y="0"/>
+                                            <a:ext cx="2322830" cy="1841500"/>
+                                          </a:xfrm>
+                                          <a:prstGeom prst="rect">
+                                            <a:avLst/>
+                                          </a:prstGeom>
+                                          <a:noFill/>
+                                          <a:ln>
+                                            <a:noFill/>
+                                          </a:ln>
+                                        </pic:spPr>
+                                      </pic:pic>
+                                    </a:graphicData>
+                                  </a:graphic>
+                                </wp:inline>
+                              </w:drawing>
+                            </w:r>
+                          </w:p>
+                        </w:txbxContent>
+                      </wps:txbx>
+                      <wps:bodyPr rot="0" vert="horz" wrap="square" lIns="91440" tIns="45720" rIns="91440" bIns="45720" anchor="ctr" anchorCtr="0">
+                        <a:noAutofit/>
+                      </wps:bodyPr>
+                    </wps:wsp>
+                  </a:graphicData>
+                </a:graphic>
+                <wp14:sizeRelH relativeFrom="margin">
+                  <wp14:pctWidth>0</wp14:pctWidth>
+                </wp14:sizeRelH>
+                <wp14:sizeRelV relativeFrom="margin">
+                  <wp14:pctHeight>0</wp14:pctHeight>
+                </wp14:sizeRelV>
+              </wp:anchor>
+            </w:drawing>
+          </mc:Choice>
+          <mc:Fallback>
+            <w:pict>
+              <v:shape w14:anchorId="0636B05B" id="_x0000_s1027" type="#_x0000_t202" style="position:absolute;margin-left:0;margin-top:11.55pt;width:198pt;height:153pt;z-index:251667456;visibility:visible;mso-wrap-style:square;mso-width-percent:0;mso-height-percent:0;mso-wrap-distance-left:9pt;mso-wrap-distance-top:3.6pt;mso-wrap-distance-right:9pt;mso-wrap-distance-bottom:3.6pt;mso-position-horizontal:absolute;mso-position-horizontal-relative:text;mso-position-vertical:absolute;mso-position-vertical-relative:text;mso-width-percent:0;mso-height-percent:0;mso-width-relative:margin;mso-height-relative:margin;v-text-anchor:middle" o:gfxdata="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">
+                <v:textbox>
+                  <w:txbxContent>
+                    <w:p>
+                      <w:pPr>
+                        <w:jc w:val="center"/>
+                      </w:pPr>
+                      <w:r>
+                        <w:rPr>
+                          <w:noProof/>
+                          <w:lang w:val="en-CA" w:eastAsia="en-CA"/>
+                        </w:rPr>
+                        <w:drawing>
+                          <wp:inline distT="0" distB="0" distL="0" distR="0" wp14:anchorId="68C092B9" wp14:editId="7F43078E">
+                            <wp:extent cx="2322830" cy="1841500"/>
+                            <wp:effectExtent l="0" t="0" r="1270" b="6350"/>
+                            <wp:docPr id="4" name="Picture 4" descr="C:\Users\tyblu\AppData\Local\Microsoft\Windows\INetCache\Content.Word\img02version11.png"/>
+                            <wp:cNvGraphicFramePr>
+                              <a:graphicFrameLocks xmlns:a="http://schemas.openxmlformats.org/drawingml/2006/main" noChangeAspect="1"/>
+                            </wp:cNvGraphicFramePr>
+                            <a:graphic xmlns:a="http://schemas.openxmlformats.org/drawingml/2006/main">
+                              <a:graphicData uri="http://schemas.openxmlformats.org/drawingml/2006/picture">
+                                <pic:pic xmlns:pic="http://schemas.openxmlformats.org/drawingml/2006/picture">
+                                  <pic:nvPicPr>
+                                    <pic:cNvPr id="0" name="Picture 1" descr="C:\Users\tyblu\AppData\Local\Microsoft\Windows\INetCache\Content.Word\img02version11.png"/>
+                                    <pic:cNvPicPr>
+                                      <a:picLocks noChangeAspect="1" noChangeArrowheads="1"/>
+                                    </pic:cNvPicPr>
+                                  </pic:nvPicPr>
+                                  <pic:blipFill>
+                                    <a:blip r:embed="rId10">
+                                      <a:extLst>
+                                        <a:ext uri="{28A0092B-C50C-407E-A947-70E740481C1C}">
+                                          <a14:useLocalDpi xmlns:a14="http://schemas.microsoft.com/office/drawing/2010/main" val="0"/>
+                                        </a:ext>
+                                      </a:extLst>
+                                    </a:blip>
+                                    <a:srcRect/>
+                                    <a:stretch>
+                                      <a:fillRect/>
+                                    </a:stretch>
+                                  </pic:blipFill>
+                                  <pic:spPr bwMode="auto">
+                                    <a:xfrm>
+                                      <a:off x="0" y="0"/>
+                                      <a:ext cx="2322830" cy="1841500"/>
+                                    </a:xfrm>
+                                    <a:prstGeom prst="rect">
+                                      <a:avLst/>
+                                    </a:prstGeom>
+                                    <a:noFill/>
+                                    <a:ln>
+                                      <a:noFill/>
+                                    </a:ln>
+                                  </pic:spPr>
+                                </pic:pic>
+                              </a:graphicData>
+                            </a:graphic>
+                          </wp:inline>
+                        </w:drawing>
+                      </w:r>
+                    </w:p>
+                  </w:txbxContent>
+                </v:textbox>
+                <w10:wrap type="square"/>
+              </v:shape>
+            </w:pict>
+          </mc:Fallback>
+        </mc:AlternateContent>
+      </w:r>
+    </w:p>
+    <w:p>
+      <w:pPr>
+        <w:rPr>
+          <w:rFonts w:asciiTheme="majorHAnsi" w:eastAsiaTheme="majorEastAsia" w:hAnsiTheme="majorHAnsi" w:cstheme="majorBidi"/>
+          <w:color w:val="365F91" w:themeColor="accent1" w:themeShade="BF"/>
+          <w:sz w:val="28"/>
+          <w:szCs w:val="32"/>
+        </w:rPr>
+      </w:pPr>
+      <w:bookmarkStart w:id="1" w:name="_Ref482206604"/>
+      <w:r>
+        <w:br w:type="page"/>
+      </w:r>
+    </w:p>
+    <w:p>
+      <w:pPr>
         <w:pStyle w:val="Heading1"/>
         <w:numPr>
           <w:ilvl w:val="0"/>
           <w:numId w:val="2"/>
         </w:numPr>
       </w:pPr>
-      <w:bookmarkStart w:id="1" w:name="_Ref482206604"/>
       <w:r>
+        <w:lastRenderedPageBreak/>
         <w:t>Discussion</w:t>
       </w:r>
       <w:bookmarkEnd w:id="1"/>
@@ -602,16 +829,13 @@
     </w:p>
     <w:p>
       <w:r>
-        <w:t>Neato. Not going to spend time on this</w:t>
+        <w:t>Neato. Not going to spend time on this, as this GUI stuff is outdated.</w:t>
       </w:r>
       <w:bookmarkStart w:id="2" w:name="_GoBack"/>
       <w:bookmarkEnd w:id="2"/>
-      <w:r>
-        <w:t>, as this GUI stuff is outdated.</w:t>
-      </w:r>
     </w:p>
     <w:sectPr>
-      <w:footerReference w:type="default" r:id="rId10"/>
+      <w:footerReference w:type="default" r:id="rId11"/>
       <w:pgSz w:w="12240" w:h="15840"/>
       <w:pgMar w:top="1440" w:right="1134" w:bottom="1440" w:left="1440" w:header="720" w:footer="720" w:gutter="0"/>
       <w:cols w:space="720"/>
@@ -2156,7 +2380,7 @@
 </file>
 
 <file path=customXml/itemProps2.xml><?xml version="1.0" encoding="utf-8"?>
-<ds:datastoreItem xmlns:ds="http://schemas.openxmlformats.org/officeDocument/2006/customXml" ds:itemID="{BF4C2A87-FA18-4EAE-975B-2F2820A6D30D}">
+<ds:datastoreItem xmlns:ds="http://schemas.openxmlformats.org/officeDocument/2006/customXml" ds:itemID="{30A4CB50-B904-4855-AEA0-2C1385E122F9}">
   <ds:schemaRefs>
     <ds:schemaRef ds:uri="http://schemas.openxmlformats.org/officeDocument/2006/bibliography"/>
   </ds:schemaRefs>

</xml_diff>